<commit_message>
8 и 9 - 100%
</commit_message>
<xml_diff>
--- a/files/8.docx
+++ b/files/8.docx
@@ -680,7 +680,6 @@
           <w:szCs w:val="28"/>
         </w:rPr>
       </w:pPr>
-      <w:proofErr w:type="gramStart"/>
       <w:r>
         <w:rPr>
           <w:sz w:val="28"/>
@@ -693,15 +692,7 @@
           <w:sz w:val="28"/>
           <w:szCs w:val="28"/>
         </w:rPr>
-        <w:t xml:space="preserve">   </w:t>
-      </w:r>
-      <w:proofErr w:type="gramEnd"/>
-      <w:r>
-        <w:rPr>
-          <w:sz w:val="28"/>
-          <w:szCs w:val="28"/>
-        </w:rPr>
-        <w:t xml:space="preserve">                                                                                                  </w:t>
+        <w:t xml:space="preserve">                                                                                                     </w:t>
       </w:r>
       <w:r>
         <w:rPr>
@@ -794,23 +785,7 @@
           <w:szCs w:val="24"/>
         </w:rPr>
         <w:tab/>
-        <w:t>«_</w:t>
-      </w:r>
-      <w:proofErr w:type="gramStart"/>
-      <w:r>
-        <w:rPr>
-          <w:sz w:val="24"/>
-          <w:szCs w:val="24"/>
-        </w:rPr>
-        <w:t>_»_</w:t>
-      </w:r>
-      <w:proofErr w:type="gramEnd"/>
-      <w:r>
-        <w:rPr>
-          <w:sz w:val="24"/>
-          <w:szCs w:val="24"/>
-        </w:rPr>
-        <w:t>______ 2022 г.</w:t>
+        <w:t>«__»_______ 2022 г.</w:t>
       </w:r>
     </w:p>
     <w:p>
@@ -853,23 +828,7 @@
           <w:szCs w:val="24"/>
         </w:rPr>
         <w:tab/>
-        <w:t>«_</w:t>
-      </w:r>
-      <w:proofErr w:type="gramStart"/>
-      <w:r>
-        <w:rPr>
-          <w:sz w:val="24"/>
-          <w:szCs w:val="24"/>
-        </w:rPr>
-        <w:t>_»_</w:t>
-      </w:r>
-      <w:proofErr w:type="gramEnd"/>
-      <w:r>
-        <w:rPr>
-          <w:sz w:val="24"/>
-          <w:szCs w:val="24"/>
-        </w:rPr>
-        <w:t>______ 2022 г.</w:t>
+        <w:t>«__»_______ 2022 г.</w:t>
       </w:r>
     </w:p>
     <w:p>
@@ -1686,20 +1645,7 @@
         <w:pStyle w:val="31"/>
       </w:pPr>
       <w:r>
-        <w:t>F(</w:t>
-      </w:r>
-      <w:proofErr w:type="spellStart"/>
-      <w:proofErr w:type="gramStart"/>
-      <w:r>
-        <w:t>a,b</w:t>
-      </w:r>
-      <w:proofErr w:type="gramEnd"/>
-      <w:r>
-        <w:t>,c,d</w:t>
-      </w:r>
-      <w:proofErr w:type="spellEnd"/>
-      <w:r>
-        <w:t xml:space="preserve">) = </w:t>
+        <w:t xml:space="preserve">F(a,b,c,d) = </w:t>
       </w:r>
       <w:bookmarkStart w:id="8" w:name="_Hlk116756583"/>
       <w:r>
@@ -4399,15 +4345,7 @@
         <w:pStyle w:val="31"/>
       </w:pPr>
       <w:r>
-        <w:t xml:space="preserve">Количество информационных входов мультиплексора соответствует количеству значений логической функции. Поэтому просто подадим значения функции на соответствующие входы. Для этого удобно воспользоваться логическими константами из раздела «Провода» библиотеки элементов </w:t>
-      </w:r>
-      <w:proofErr w:type="spellStart"/>
-      <w:r>
-        <w:t>Logisim</w:t>
-      </w:r>
-      <w:proofErr w:type="spellEnd"/>
-      <w:r>
-        <w:t>.</w:t>
+        <w:t>Количество информационных входов мультиплексора соответствует количеству значений логической функции. Поэтому просто подадим значения функции на соответствующие входы. Для этого удобно воспользоваться логическими константами из раздела «Провода» библиотеки элементов Logisim.</w:t>
       </w:r>
     </w:p>
     <w:p>
@@ -6160,9 +6098,12 @@
       <w:bookmarkStart w:id="13" w:name="_Toc118408618"/>
       <w:r>
         <w:lastRenderedPageBreak/>
-        <w:t>4 СПИСОК ИСПОЛЬЗОВАННОЙ ЛИТЕРАТУРЫ</w:t>
+        <w:t xml:space="preserve">4 </w:t>
       </w:r>
       <w:bookmarkEnd w:id="13"/>
+      <w:r>
+        <w:t>ИНФОРМАЦИОННЫЙ ИСТОЧНИК</w:t>
+      </w:r>
     </w:p>
     <w:p>
       <w:pPr>
@@ -6272,29 +6213,56 @@
         <w:docPartUnique/>
       </w:docPartObj>
     </w:sdtPr>
-    <w:sdtEndPr/>
+    <w:sdtEndPr>
+      <w:rPr>
+        <w:sz w:val="28"/>
+        <w:szCs w:val="28"/>
+      </w:rPr>
+    </w:sdtEndPr>
     <w:sdtContent>
       <w:p>
         <w:pPr>
           <w:pStyle w:val="a7"/>
           <w:jc w:val="center"/>
+          <w:rPr>
+            <w:sz w:val="28"/>
+            <w:szCs w:val="28"/>
+          </w:rPr>
         </w:pPr>
         <w:r>
+          <w:rPr>
+            <w:sz w:val="28"/>
+            <w:szCs w:val="28"/>
+          </w:rPr>
           <w:fldChar w:fldCharType="begin"/>
         </w:r>
         <w:r>
+          <w:rPr>
+            <w:sz w:val="28"/>
+            <w:szCs w:val="28"/>
+          </w:rPr>
           <w:instrText>PAGE   \* MERGEFORMAT</w:instrText>
         </w:r>
         <w:r>
+          <w:rPr>
+            <w:sz w:val="28"/>
+            <w:szCs w:val="28"/>
+          </w:rPr>
           <w:fldChar w:fldCharType="separate"/>
         </w:r>
         <w:r>
           <w:rPr>
             <w:noProof/>
+            <w:sz w:val="28"/>
+            <w:szCs w:val="28"/>
           </w:rPr>
           <w:t>4</w:t>
         </w:r>
         <w:r>
+          <w:rPr>
+            <w:sz w:val="28"/>
+            <w:szCs w:val="28"/>
+          </w:rPr>
           <w:fldChar w:fldCharType="end"/>
         </w:r>
       </w:p>

</xml_diff>